<commit_message>
Update Taller 4 - Documento Entrega.docx
</commit_message>
<xml_diff>
--- a/document/Taller 4 - Documento Entrega.docx
+++ b/document/Taller 4 - Documento Entrega.docx
@@ -518,14 +518,370 @@
       <w:pPr>
         <w:pStyle w:val="Prrafodelista"/>
         <w:ind w:left="360"/>
-        <w:jc w:val="both"/>
-        <w:rPr>
-          <w:rFonts w:ascii="Californian FB" w:hAnsi="Californian FB"/>
-          <w:b/>
-          <w:bCs/>
-          <w:lang w:val="es-ES_tradnl"/>
-        </w:rPr>
-      </w:pPr>
+        <w:jc w:val="center"/>
+        <w:rPr>
+          <w:rFonts w:ascii="Californian FB" w:hAnsi="Californian FB"/>
+          <w:b/>
+          <w:bCs/>
+          <w:lang w:val="es-ES_tradnl"/>
+        </w:rPr>
+      </w:pPr>
+      <w:r>
+        <w:rPr>
+          <w:rFonts w:ascii="Californian FB" w:hAnsi="Californian FB"/>
+          <w:b/>
+          <w:bCs/>
+          <w:noProof/>
+          <w:lang w:val="es-ES_tradnl"/>
+        </w:rPr>
+        <w:lastRenderedPageBreak/>
+        <w:drawing>
+          <wp:inline distT="0" distB="0" distL="0" distR="0" wp14:anchorId="3FAC3E95" wp14:editId="586A7FBF">
+            <wp:extent cx="3733800" cy="2259569"/>
+            <wp:effectExtent l="0" t="0" r="0" b="7620"/>
+            <wp:docPr id="7" name="Imagen 7"/>
+            <wp:cNvGraphicFramePr>
+              <a:graphicFrameLocks xmlns:a="http://schemas.openxmlformats.org/drawingml/2006/main" noChangeAspect="1"/>
+            </wp:cNvGraphicFramePr>
+            <a:graphic xmlns:a="http://schemas.openxmlformats.org/drawingml/2006/main">
+              <a:graphicData uri="http://schemas.openxmlformats.org/drawingml/2006/picture">
+                <pic:pic xmlns:pic="http://schemas.openxmlformats.org/drawingml/2006/picture">
+                  <pic:nvPicPr>
+                    <pic:cNvPr id="0" name="Picture 7"/>
+                    <pic:cNvPicPr>
+                      <a:picLocks noChangeAspect="1" noChangeArrowheads="1"/>
+                    </pic:cNvPicPr>
+                  </pic:nvPicPr>
+                  <pic:blipFill>
+                    <a:blip r:embed="rId5">
+                      <a:extLst>
+                        <a:ext uri="{28A0092B-C50C-407E-A947-70E740481C1C}">
+                          <a14:useLocalDpi xmlns:a14="http://schemas.microsoft.com/office/drawing/2010/main" val="0"/>
+                        </a:ext>
+                      </a:extLst>
+                    </a:blip>
+                    <a:srcRect/>
+                    <a:stretch>
+                      <a:fillRect/>
+                    </a:stretch>
+                  </pic:blipFill>
+                  <pic:spPr bwMode="auto">
+                    <a:xfrm>
+                      <a:off x="0" y="0"/>
+                      <a:ext cx="3745857" cy="2266866"/>
+                    </a:xfrm>
+                    <a:prstGeom prst="rect">
+                      <a:avLst/>
+                    </a:prstGeom>
+                    <a:noFill/>
+                    <a:ln>
+                      <a:noFill/>
+                    </a:ln>
+                  </pic:spPr>
+                </pic:pic>
+              </a:graphicData>
+            </a:graphic>
+          </wp:inline>
+        </w:drawing>
+      </w:r>
+      <w:r>
+        <w:rPr>
+          <w:rFonts w:ascii="Californian FB" w:hAnsi="Californian FB"/>
+          <w:b/>
+          <w:bCs/>
+          <w:noProof/>
+          <w:lang w:val="es-ES_tradnl"/>
+        </w:rPr>
+        <w:drawing>
+          <wp:inline distT="0" distB="0" distL="0" distR="0" wp14:anchorId="192BB51B" wp14:editId="680E2827">
+            <wp:extent cx="4524375" cy="2442702"/>
+            <wp:effectExtent l="0" t="0" r="0" b="0"/>
+            <wp:docPr id="8" name="Imagen 8"/>
+            <wp:cNvGraphicFramePr>
+              <a:graphicFrameLocks xmlns:a="http://schemas.openxmlformats.org/drawingml/2006/main" noChangeAspect="1"/>
+            </wp:cNvGraphicFramePr>
+            <a:graphic xmlns:a="http://schemas.openxmlformats.org/drawingml/2006/main">
+              <a:graphicData uri="http://schemas.openxmlformats.org/drawingml/2006/picture">
+                <pic:pic xmlns:pic="http://schemas.openxmlformats.org/drawingml/2006/picture">
+                  <pic:nvPicPr>
+                    <pic:cNvPr id="0" name="Picture 8"/>
+                    <pic:cNvPicPr>
+                      <a:picLocks noChangeAspect="1" noChangeArrowheads="1"/>
+                    </pic:cNvPicPr>
+                  </pic:nvPicPr>
+                  <pic:blipFill>
+                    <a:blip r:embed="rId6">
+                      <a:extLst>
+                        <a:ext uri="{28A0092B-C50C-407E-A947-70E740481C1C}">
+                          <a14:useLocalDpi xmlns:a14="http://schemas.microsoft.com/office/drawing/2010/main" val="0"/>
+                        </a:ext>
+                      </a:extLst>
+                    </a:blip>
+                    <a:srcRect/>
+                    <a:stretch>
+                      <a:fillRect/>
+                    </a:stretch>
+                  </pic:blipFill>
+                  <pic:spPr bwMode="auto">
+                    <a:xfrm>
+                      <a:off x="0" y="0"/>
+                      <a:ext cx="4534260" cy="2448039"/>
+                    </a:xfrm>
+                    <a:prstGeom prst="rect">
+                      <a:avLst/>
+                    </a:prstGeom>
+                    <a:noFill/>
+                    <a:ln>
+                      <a:noFill/>
+                    </a:ln>
+                  </pic:spPr>
+                </pic:pic>
+              </a:graphicData>
+            </a:graphic>
+          </wp:inline>
+        </w:drawing>
+      </w:r>
+      <w:r>
+        <w:rPr>
+          <w:rFonts w:ascii="Californian FB" w:hAnsi="Californian FB"/>
+          <w:b/>
+          <w:bCs/>
+          <w:noProof/>
+          <w:lang w:val="es-ES_tradnl"/>
+        </w:rPr>
+        <w:drawing>
+          <wp:inline distT="0" distB="0" distL="0" distR="0" wp14:anchorId="683BF0CF" wp14:editId="5C12B0C2">
+            <wp:extent cx="4057650" cy="2952750"/>
+            <wp:effectExtent l="0" t="0" r="0" b="0"/>
+            <wp:docPr id="3" name="Imagen 3"/>
+            <wp:cNvGraphicFramePr>
+              <a:graphicFrameLocks xmlns:a="http://schemas.openxmlformats.org/drawingml/2006/main" noChangeAspect="1"/>
+            </wp:cNvGraphicFramePr>
+            <a:graphic xmlns:a="http://schemas.openxmlformats.org/drawingml/2006/main">
+              <a:graphicData uri="http://schemas.openxmlformats.org/drawingml/2006/picture">
+                <pic:pic xmlns:pic="http://schemas.openxmlformats.org/drawingml/2006/picture">
+                  <pic:nvPicPr>
+                    <pic:cNvPr id="0" name="Picture 3"/>
+                    <pic:cNvPicPr>
+                      <a:picLocks noChangeAspect="1" noChangeArrowheads="1"/>
+                    </pic:cNvPicPr>
+                  </pic:nvPicPr>
+                  <pic:blipFill rotWithShape="1">
+                    <a:blip r:embed="rId7">
+                      <a:extLst>
+                        <a:ext uri="{28A0092B-C50C-407E-A947-70E740481C1C}">
+                          <a14:useLocalDpi xmlns:a14="http://schemas.microsoft.com/office/drawing/2010/main" val="0"/>
+                        </a:ext>
+                      </a:extLst>
+                    </a:blip>
+                    <a:srcRect l="13412" t="12037" r="14262" b="16204"/>
+                    <a:stretch/>
+                  </pic:blipFill>
+                  <pic:spPr bwMode="auto">
+                    <a:xfrm>
+                      <a:off x="0" y="0"/>
+                      <a:ext cx="4057650" cy="2952750"/>
+                    </a:xfrm>
+                    <a:prstGeom prst="rect">
+                      <a:avLst/>
+                    </a:prstGeom>
+                    <a:noFill/>
+                    <a:ln>
+                      <a:noFill/>
+                    </a:ln>
+                    <a:extLst>
+                      <a:ext uri="{53640926-AAD7-44D8-BBD7-CCE9431645EC}">
+                        <a14:shadowObscured xmlns:a14="http://schemas.microsoft.com/office/drawing/2010/main"/>
+                      </a:ext>
+                    </a:extLst>
+                  </pic:spPr>
+                </pic:pic>
+              </a:graphicData>
+            </a:graphic>
+          </wp:inline>
+        </w:drawing>
+      </w:r>
+      <w:r>
+        <w:rPr>
+          <w:rFonts w:ascii="Californian FB" w:hAnsi="Californian FB"/>
+          <w:b/>
+          <w:bCs/>
+          <w:noProof/>
+          <w:lang w:val="es-ES_tradnl"/>
+        </w:rPr>
+        <w:lastRenderedPageBreak/>
+        <w:drawing>
+          <wp:inline distT="0" distB="0" distL="0" distR="0" wp14:anchorId="01BFD432" wp14:editId="12A09D10">
+            <wp:extent cx="2971800" cy="2409825"/>
+            <wp:effectExtent l="0" t="0" r="0" b="9525"/>
+            <wp:docPr id="4" name="Imagen 4"/>
+            <wp:cNvGraphicFramePr>
+              <a:graphicFrameLocks xmlns:a="http://schemas.openxmlformats.org/drawingml/2006/main" noChangeAspect="1"/>
+            </wp:cNvGraphicFramePr>
+            <a:graphic xmlns:a="http://schemas.openxmlformats.org/drawingml/2006/main">
+              <a:graphicData uri="http://schemas.openxmlformats.org/drawingml/2006/picture">
+                <pic:pic xmlns:pic="http://schemas.openxmlformats.org/drawingml/2006/picture">
+                  <pic:nvPicPr>
+                    <pic:cNvPr id="0" name="Picture 4"/>
+                    <pic:cNvPicPr>
+                      <a:picLocks noChangeAspect="1" noChangeArrowheads="1"/>
+                    </pic:cNvPicPr>
+                  </pic:nvPicPr>
+                  <pic:blipFill rotWithShape="1">
+                    <a:blip r:embed="rId8">
+                      <a:extLst>
+                        <a:ext uri="{28A0092B-C50C-407E-A947-70E740481C1C}">
+                          <a14:useLocalDpi xmlns:a14="http://schemas.microsoft.com/office/drawing/2010/main" val="0"/>
+                        </a:ext>
+                      </a:extLst>
+                    </a:blip>
+                    <a:srcRect l="23261" t="21991" r="23768" b="19444"/>
+                    <a:stretch/>
+                  </pic:blipFill>
+                  <pic:spPr bwMode="auto">
+                    <a:xfrm>
+                      <a:off x="0" y="0"/>
+                      <a:ext cx="2971800" cy="2409825"/>
+                    </a:xfrm>
+                    <a:prstGeom prst="rect">
+                      <a:avLst/>
+                    </a:prstGeom>
+                    <a:noFill/>
+                    <a:ln>
+                      <a:noFill/>
+                    </a:ln>
+                    <a:extLst>
+                      <a:ext uri="{53640926-AAD7-44D8-BBD7-CCE9431645EC}">
+                        <a14:shadowObscured xmlns:a14="http://schemas.microsoft.com/office/drawing/2010/main"/>
+                      </a:ext>
+                    </a:extLst>
+                  </pic:spPr>
+                </pic:pic>
+              </a:graphicData>
+            </a:graphic>
+          </wp:inline>
+        </w:drawing>
+      </w:r>
+      <w:r>
+        <w:rPr>
+          <w:rFonts w:ascii="Californian FB" w:hAnsi="Californian FB"/>
+          <w:b/>
+          <w:bCs/>
+          <w:noProof/>
+          <w:lang w:val="es-ES_tradnl"/>
+        </w:rPr>
+        <w:drawing>
+          <wp:inline distT="0" distB="0" distL="0" distR="0" wp14:anchorId="439AB7E0" wp14:editId="5775C9C0">
+            <wp:extent cx="2581275" cy="2428875"/>
+            <wp:effectExtent l="0" t="0" r="9525" b="9525"/>
+            <wp:docPr id="5" name="Imagen 5"/>
+            <wp:cNvGraphicFramePr>
+              <a:graphicFrameLocks xmlns:a="http://schemas.openxmlformats.org/drawingml/2006/main" noChangeAspect="1"/>
+            </wp:cNvGraphicFramePr>
+            <a:graphic xmlns:a="http://schemas.openxmlformats.org/drawingml/2006/main">
+              <a:graphicData uri="http://schemas.openxmlformats.org/drawingml/2006/picture">
+                <pic:pic xmlns:pic="http://schemas.openxmlformats.org/drawingml/2006/picture">
+                  <pic:nvPicPr>
+                    <pic:cNvPr id="0" name="Picture 5"/>
+                    <pic:cNvPicPr>
+                      <a:picLocks noChangeAspect="1" noChangeArrowheads="1"/>
+                    </pic:cNvPicPr>
+                  </pic:nvPicPr>
+                  <pic:blipFill rotWithShape="1">
+                    <a:blip r:embed="rId9">
+                      <a:extLst>
+                        <a:ext uri="{28A0092B-C50C-407E-A947-70E740481C1C}">
+                          <a14:useLocalDpi xmlns:a14="http://schemas.microsoft.com/office/drawing/2010/main" val="0"/>
+                        </a:ext>
+                      </a:extLst>
+                    </a:blip>
+                    <a:srcRect l="26995" t="21528" r="26995" b="19444"/>
+                    <a:stretch/>
+                  </pic:blipFill>
+                  <pic:spPr bwMode="auto">
+                    <a:xfrm>
+                      <a:off x="0" y="0"/>
+                      <a:ext cx="2581275" cy="2428875"/>
+                    </a:xfrm>
+                    <a:prstGeom prst="rect">
+                      <a:avLst/>
+                    </a:prstGeom>
+                    <a:noFill/>
+                    <a:ln>
+                      <a:noFill/>
+                    </a:ln>
+                    <a:extLst>
+                      <a:ext uri="{53640926-AAD7-44D8-BBD7-CCE9431645EC}">
+                        <a14:shadowObscured xmlns:a14="http://schemas.microsoft.com/office/drawing/2010/main"/>
+                      </a:ext>
+                    </a:extLst>
+                  </pic:spPr>
+                </pic:pic>
+              </a:graphicData>
+            </a:graphic>
+          </wp:inline>
+        </w:drawing>
+      </w:r>
+      <w:r>
+        <w:rPr>
+          <w:rFonts w:ascii="Californian FB" w:hAnsi="Californian FB"/>
+          <w:b/>
+          <w:bCs/>
+          <w:noProof/>
+          <w:lang w:val="es-ES_tradnl"/>
+        </w:rPr>
+        <w:drawing>
+          <wp:inline distT="0" distB="0" distL="0" distR="0" wp14:anchorId="75462AE2" wp14:editId="14258816">
+            <wp:extent cx="2924175" cy="2752725"/>
+            <wp:effectExtent l="0" t="0" r="9525" b="9525"/>
+            <wp:docPr id="6" name="Imagen 6"/>
+            <wp:cNvGraphicFramePr>
+              <a:graphicFrameLocks xmlns:a="http://schemas.openxmlformats.org/drawingml/2006/main" noChangeAspect="1"/>
+            </wp:cNvGraphicFramePr>
+            <a:graphic xmlns:a="http://schemas.openxmlformats.org/drawingml/2006/main">
+              <a:graphicData uri="http://schemas.openxmlformats.org/drawingml/2006/picture">
+                <pic:pic xmlns:pic="http://schemas.openxmlformats.org/drawingml/2006/picture">
+                  <pic:nvPicPr>
+                    <pic:cNvPr id="0" name="Picture 6"/>
+                    <pic:cNvPicPr>
+                      <a:picLocks noChangeAspect="1" noChangeArrowheads="1"/>
+                    </pic:cNvPicPr>
+                  </pic:nvPicPr>
+                  <pic:blipFill rotWithShape="1">
+                    <a:blip r:embed="rId10">
+                      <a:extLst>
+                        <a:ext uri="{28A0092B-C50C-407E-A947-70E740481C1C}">
+                          <a14:useLocalDpi xmlns:a14="http://schemas.microsoft.com/office/drawing/2010/main" val="0"/>
+                        </a:ext>
+                      </a:extLst>
+                    </a:blip>
+                    <a:srcRect l="22580" t="16204" r="25297" b="16898"/>
+                    <a:stretch/>
+                  </pic:blipFill>
+                  <pic:spPr bwMode="auto">
+                    <a:xfrm>
+                      <a:off x="0" y="0"/>
+                      <a:ext cx="2924175" cy="2752725"/>
+                    </a:xfrm>
+                    <a:prstGeom prst="rect">
+                      <a:avLst/>
+                    </a:prstGeom>
+                    <a:noFill/>
+                    <a:ln>
+                      <a:noFill/>
+                    </a:ln>
+                    <a:extLst>
+                      <a:ext uri="{53640926-AAD7-44D8-BBD7-CCE9431645EC}">
+                        <a14:shadowObscured xmlns:a14="http://schemas.microsoft.com/office/drawing/2010/main"/>
+                      </a:ext>
+                    </a:extLst>
+                  </pic:spPr>
+                </pic:pic>
+              </a:graphicData>
+            </a:graphic>
+          </wp:inline>
+        </w:drawing>
+      </w:r>
     </w:p>
     <w:p>
       <w:pPr>
@@ -616,7 +972,6 @@
           <w:bCs/>
           <w:lang w:val="es-ES_tradnl"/>
         </w:rPr>
-        <w:lastRenderedPageBreak/>
         <w:t>Conclusiones.</w:t>
       </w:r>
     </w:p>

</xml_diff>